<commit_message>
Update Estrutura da narrativa.docx
</commit_message>
<xml_diff>
--- a/sums/Estrutura da narrativa.docx
+++ b/sums/Estrutura da narrativa.docx
@@ -104,25 +104,7 @@
         <w:rPr>
           <w:lang w:val="pt-PT"/>
         </w:rPr>
-        <w:t xml:space="preserve">, o que pode revelar-se um indício implícito </w:t>
-      </w:r>
-      <w:r>
-        <w:rPr>
-          <w:lang w:val="pt-PT"/>
-        </w:rPr>
-        <w:t>relativo à</w:t>
-      </w:r>
-      <w:r>
-        <w:rPr>
-          <w:lang w:val="pt-PT"/>
-        </w:rPr>
-        <w:t xml:space="preserve"> importância da religião </w:t>
-      </w:r>
-      <w:r>
-        <w:rPr>
-          <w:lang w:val="pt-PT"/>
-        </w:rPr>
-        <w:t xml:space="preserve">para a personagem principal. </w:t>
+        <w:t xml:space="preserve">. </w:t>
       </w:r>
       <w:r>
         <w:rPr>
@@ -652,15 +634,476 @@
         </w:rPr>
         <w:t xml:space="preserve"> </w:t>
       </w:r>
+      <w:r>
+        <w:rPr>
+          <w:lang w:val="pt-PT"/>
+        </w:rPr>
+        <w:t>Em primeiro lugar, e de um ponto de vista superficial, esta referência religiosa tem como intuito mostrar que a fé divina tem a sua devida importância no mundo de jogo – sobretudo, na constituição do protagonista, que é crente. Mas a religião terá apenas este papel? Não, de facto…</w:t>
+      </w:r>
     </w:p>
     <w:p>
       <w:pPr>
+        <w:jc w:val="both"/>
+        <w:rPr>
+          <w:color w:val="000000"/>
+          <w:lang w:val="pt-PT"/>
+        </w:rPr>
+      </w:pPr>
+      <w:r>
+        <w:rPr>
+          <w:lang w:val="pt-PT"/>
+        </w:rPr>
+        <w:tab/>
+        <w:t xml:space="preserve">Por outro lado, e desviando-se o autor da importância da passagem bíblica no jogo, o próprio </w:t>
+      </w:r>
+      <w:r>
+        <w:rPr>
+          <w:lang w:val="pt-PT"/>
+        </w:rPr>
+        <w:t xml:space="preserve">havia decidido desde o começo construir uma história com um final trágico, baseando-se em seis estruturas de arcos emocionais narrativos </w:t>
+      </w:r>
+      <w:r>
+        <w:rPr>
+          <w:lang w:val="pt-PT"/>
+        </w:rPr>
+        <w:t xml:space="preserve"> </w:t>
+      </w:r>
+      <w:sdt>
+        <w:sdtPr>
+          <w:rPr>
+            <w:color w:val="000000"/>
+            <w:lang w:val="pt-PT"/>
+          </w:rPr>
+          <w:tag w:val="MENDELEY_CITATION_v3_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"/>
+          <w:id w:val="459775038"/>
+          <w:placeholder>
+            <w:docPart w:val="DefaultPlaceholder_-1854013440"/>
+          </w:placeholder>
+        </w:sdtPr>
+        <w:sdtContent>
+          <w:r>
+            <w:rPr>
+              <w:color w:val="000000"/>
+              <w:lang w:val="pt-PT"/>
+            </w:rPr>
+            <w:t xml:space="preserve">(Reagan </w:t>
+          </w:r>
+          <w:proofErr w:type="spellStart"/>
+          <w:r>
+            <w:rPr>
+              <w:color w:val="000000"/>
+              <w:lang w:val="pt-PT"/>
+            </w:rPr>
+            <w:t>et</w:t>
+          </w:r>
+          <w:proofErr w:type="spellEnd"/>
+          <w:r>
+            <w:rPr>
+              <w:color w:val="000000"/>
+              <w:lang w:val="pt-PT"/>
+            </w:rPr>
+            <w:t xml:space="preserve"> al., 2016)</w:t>
+          </w:r>
+        </w:sdtContent>
+      </w:sdt>
+      <w:r>
+        <w:rPr>
+          <w:color w:val="000000"/>
+          <w:lang w:val="pt-PT"/>
+        </w:rPr>
+        <w:t xml:space="preserve">; entre elas, existe a designada por </w:t>
+      </w:r>
+      <w:proofErr w:type="spellStart"/>
+      <w:r>
+        <w:rPr>
+          <w:i/>
+          <w:iCs/>
+          <w:color w:val="000000"/>
+          <w:lang w:val="pt-PT"/>
+        </w:rPr>
+        <w:t>riches</w:t>
+      </w:r>
+      <w:proofErr w:type="spellEnd"/>
+      <w:r>
+        <w:rPr>
+          <w:i/>
+          <w:iCs/>
+          <w:color w:val="000000"/>
+          <w:lang w:val="pt-PT"/>
+        </w:rPr>
+        <w:t xml:space="preserve"> to </w:t>
+      </w:r>
+      <w:proofErr w:type="spellStart"/>
+      <w:r>
+        <w:rPr>
+          <w:i/>
+          <w:iCs/>
+          <w:color w:val="000000"/>
+          <w:lang w:val="pt-PT"/>
+        </w:rPr>
+        <w:t>rags</w:t>
+      </w:r>
+      <w:proofErr w:type="spellEnd"/>
+      <w:r>
+        <w:rPr>
+          <w:color w:val="000000"/>
+          <w:lang w:val="pt-PT"/>
+        </w:rPr>
+        <w:t xml:space="preserve">, em que o protagonista começa a trama ocupando um lugar elevado que, lentamente, vai decaindo, tornando-se </w:t>
+      </w:r>
+      <w:r>
+        <w:rPr>
+          <w:color w:val="000000"/>
+          <w:lang w:val="pt-PT"/>
+        </w:rPr>
+        <w:t xml:space="preserve">a vida </w:t>
+      </w:r>
+      <w:r>
+        <w:rPr>
+          <w:color w:val="000000"/>
+          <w:lang w:val="pt-PT"/>
+        </w:rPr>
+        <w:t xml:space="preserve">numa ruína e experienciando uma perda significativa e decadência </w:t>
+      </w:r>
+      <w:sdt>
+        <w:sdtPr>
+          <w:rPr>
+            <w:color w:val="000000"/>
+            <w:lang w:val="pt-PT"/>
+          </w:rPr>
+          <w:tag w:val="MENDELEY_CITATION_v3_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"/>
+          <w:id w:val="-934979895"/>
+          <w:placeholder>
+            <w:docPart w:val="DefaultPlaceholder_-1854013440"/>
+          </w:placeholder>
+        </w:sdtPr>
+        <w:sdtContent>
+          <w:r>
+            <w:rPr>
+              <w:rFonts w:eastAsia="Times New Roman"/>
+              <w:lang w:val="pt-BR"/>
+            </w:rPr>
+            <w:t>(</w:t>
+          </w:r>
+          <w:r>
+            <w:rPr>
+              <w:rFonts w:eastAsia="Times New Roman"/>
+              <w:i/>
+              <w:iCs/>
+              <w:lang w:val="pt-BR"/>
+            </w:rPr>
+            <w:t>How to Shape a Story: The 6 Types of Story Arcs for Powerful Narratives</w:t>
+          </w:r>
+          <w:r>
+            <w:rPr>
+              <w:rFonts w:eastAsia="Times New Roman"/>
+              <w:lang w:val="pt-BR"/>
+            </w:rPr>
+            <w:t>, n.d.)</w:t>
+          </w:r>
+        </w:sdtContent>
+      </w:sdt>
+      <w:r>
+        <w:rPr>
+          <w:color w:val="000000"/>
+          <w:lang w:val="pt-PT"/>
+        </w:rPr>
+        <w:t xml:space="preserve">. </w:t>
+      </w:r>
+      <w:r>
+        <w:rPr>
+          <w:color w:val="000000"/>
+          <w:lang w:val="pt-PT"/>
+        </w:rPr>
+        <w:t xml:space="preserve">O diagrama deste formato de enredo mostra uma linha contínua não-linear </w:t>
+      </w:r>
+      <w:r>
+        <w:rPr>
+          <w:color w:val="000000"/>
+          <w:lang w:val="pt-PT"/>
+        </w:rPr>
+        <w:t>com movimento descendente.</w:t>
+      </w:r>
+    </w:p>
+    <w:p>
+      <w:pPr>
+        <w:jc w:val="center"/>
         <w:rPr>
           <w:sz w:val="28"/>
           <w:szCs w:val="28"/>
           <w:lang w:val="pt-PT"/>
         </w:rPr>
       </w:pPr>
+      <w:r>
+        <w:rPr>
+          <w:sz w:val="28"/>
+          <w:szCs w:val="28"/>
+          <w:lang w:val="pt-PT"/>
+        </w:rPr>
+        <w:drawing>
+          <wp:inline distT="0" distB="0" distL="0" distR="0" wp14:anchorId="4F457177" wp14:editId="27621007">
+            <wp:extent cx="2564458" cy="1584642"/>
+            <wp:effectExtent l="0" t="0" r="7620" b="0"/>
+            <wp:docPr id="1343452618" name="Picture 1" descr="A diagram of a plot&#10;&#10;Description automatically generated"/>
+            <wp:cNvGraphicFramePr>
+              <a:graphicFrameLocks xmlns:a="http://schemas.openxmlformats.org/drawingml/2006/main" noChangeAspect="1"/>
+            </wp:cNvGraphicFramePr>
+            <a:graphic xmlns:a="http://schemas.openxmlformats.org/drawingml/2006/main">
+              <a:graphicData uri="http://schemas.openxmlformats.org/drawingml/2006/picture">
+                <pic:pic xmlns:pic="http://schemas.openxmlformats.org/drawingml/2006/picture">
+                  <pic:nvPicPr>
+                    <pic:cNvPr id="1343452618" name="Picture 1" descr="A diagram of a plot&#10;&#10;Description automatically generated"/>
+                    <pic:cNvPicPr/>
+                  </pic:nvPicPr>
+                  <pic:blipFill>
+                    <a:blip r:embed="rId8"/>
+                    <a:stretch>
+                      <a:fillRect/>
+                    </a:stretch>
+                  </pic:blipFill>
+                  <pic:spPr>
+                    <a:xfrm>
+                      <a:off x="0" y="0"/>
+                      <a:ext cx="2574385" cy="1590776"/>
+                    </a:xfrm>
+                    <a:prstGeom prst="rect">
+                      <a:avLst/>
+                    </a:prstGeom>
+                  </pic:spPr>
+                </pic:pic>
+              </a:graphicData>
+            </a:graphic>
+          </wp:inline>
+        </w:drawing>
+      </w:r>
+    </w:p>
+    <w:p>
+      <w:pPr>
+        <w:jc w:val="both"/>
+        <w:rPr>
+          <w:lang w:val="pt-PT"/>
+        </w:rPr>
+      </w:pPr>
+      <w:r>
+        <w:rPr>
+          <w:lang w:val="pt-PT"/>
+        </w:rPr>
+        <w:lastRenderedPageBreak/>
+        <w:t xml:space="preserve">Segundo a mesma fonte, obras literárias que seguem o arco </w:t>
+      </w:r>
+      <w:proofErr w:type="spellStart"/>
+      <w:r>
+        <w:rPr>
+          <w:i/>
+          <w:iCs/>
+          <w:lang w:val="pt-PT"/>
+        </w:rPr>
+        <w:t>riches</w:t>
+      </w:r>
+      <w:proofErr w:type="spellEnd"/>
+      <w:r>
+        <w:rPr>
+          <w:i/>
+          <w:iCs/>
+          <w:lang w:val="pt-PT"/>
+        </w:rPr>
+        <w:t xml:space="preserve"> to </w:t>
+      </w:r>
+      <w:proofErr w:type="spellStart"/>
+      <w:r>
+        <w:rPr>
+          <w:i/>
+          <w:iCs/>
+          <w:lang w:val="pt-PT"/>
+        </w:rPr>
+        <w:t>rags</w:t>
+      </w:r>
+      <w:proofErr w:type="spellEnd"/>
+      <w:r>
+        <w:rPr>
+          <w:lang w:val="pt-PT"/>
+        </w:rPr>
+        <w:t xml:space="preserve"> são, nomeadamente, </w:t>
+      </w:r>
+      <w:proofErr w:type="spellStart"/>
+      <w:r>
+        <w:rPr>
+          <w:i/>
+          <w:iCs/>
+          <w:lang w:val="pt-PT"/>
+        </w:rPr>
+        <w:t>The</w:t>
+      </w:r>
+      <w:proofErr w:type="spellEnd"/>
+      <w:r>
+        <w:rPr>
+          <w:i/>
+          <w:iCs/>
+          <w:lang w:val="pt-PT"/>
+        </w:rPr>
+        <w:t xml:space="preserve"> </w:t>
+      </w:r>
+      <w:proofErr w:type="spellStart"/>
+      <w:r>
+        <w:rPr>
+          <w:i/>
+          <w:iCs/>
+          <w:lang w:val="pt-PT"/>
+        </w:rPr>
+        <w:t>Catcher</w:t>
+      </w:r>
+      <w:proofErr w:type="spellEnd"/>
+      <w:r>
+        <w:rPr>
+          <w:i/>
+          <w:iCs/>
+          <w:lang w:val="pt-PT"/>
+        </w:rPr>
+        <w:t xml:space="preserve"> In </w:t>
+      </w:r>
+      <w:proofErr w:type="spellStart"/>
+      <w:r>
+        <w:rPr>
+          <w:i/>
+          <w:iCs/>
+          <w:lang w:val="pt-PT"/>
+        </w:rPr>
+        <w:t>The</w:t>
+      </w:r>
+      <w:proofErr w:type="spellEnd"/>
+      <w:r>
+        <w:rPr>
+          <w:i/>
+          <w:iCs/>
+          <w:lang w:val="pt-PT"/>
+        </w:rPr>
+        <w:t xml:space="preserve"> </w:t>
+      </w:r>
+      <w:proofErr w:type="spellStart"/>
+      <w:r>
+        <w:rPr>
+          <w:i/>
+          <w:iCs/>
+          <w:lang w:val="pt-PT"/>
+        </w:rPr>
+        <w:t>Rye</w:t>
+      </w:r>
+      <w:proofErr w:type="spellEnd"/>
+      <w:r>
+        <w:rPr>
+          <w:i/>
+          <w:iCs/>
+          <w:lang w:val="pt-PT"/>
+        </w:rPr>
+        <w:t xml:space="preserve"> </w:t>
+      </w:r>
+      <w:r>
+        <w:rPr>
+          <w:lang w:val="pt-PT"/>
+        </w:rPr>
+        <w:t>de J. D. Salinger</w:t>
+      </w:r>
+      <w:r>
+        <w:rPr>
+          <w:rStyle w:val="FootnoteReference"/>
+          <w:lang w:val="pt-PT"/>
+        </w:rPr>
+        <w:footnoteReference w:id="2"/>
+      </w:r>
+      <w:r>
+        <w:rPr>
+          <w:lang w:val="pt-PT"/>
+        </w:rPr>
+        <w:t xml:space="preserve"> e </w:t>
+      </w:r>
+      <w:proofErr w:type="spellStart"/>
+      <w:r>
+        <w:rPr>
+          <w:i/>
+          <w:iCs/>
+          <w:lang w:val="pt-PT"/>
+        </w:rPr>
+        <w:t>The</w:t>
+      </w:r>
+      <w:proofErr w:type="spellEnd"/>
+      <w:r>
+        <w:rPr>
+          <w:i/>
+          <w:iCs/>
+          <w:lang w:val="pt-PT"/>
+        </w:rPr>
+        <w:t xml:space="preserve"> Picture </w:t>
+      </w:r>
+      <w:proofErr w:type="spellStart"/>
+      <w:r>
+        <w:rPr>
+          <w:i/>
+          <w:iCs/>
+          <w:lang w:val="pt-PT"/>
+        </w:rPr>
+        <w:t>of</w:t>
+      </w:r>
+      <w:proofErr w:type="spellEnd"/>
+      <w:r>
+        <w:rPr>
+          <w:i/>
+          <w:iCs/>
+          <w:lang w:val="pt-PT"/>
+        </w:rPr>
+        <w:t xml:space="preserve"> </w:t>
+      </w:r>
+      <w:proofErr w:type="spellStart"/>
+      <w:r>
+        <w:rPr>
+          <w:i/>
+          <w:iCs/>
+          <w:lang w:val="pt-PT"/>
+        </w:rPr>
+        <w:t>Dorian</w:t>
+      </w:r>
+      <w:proofErr w:type="spellEnd"/>
+      <w:r>
+        <w:rPr>
+          <w:i/>
+          <w:iCs/>
+          <w:lang w:val="pt-PT"/>
+        </w:rPr>
+        <w:t xml:space="preserve"> Gray </w:t>
+      </w:r>
+      <w:r>
+        <w:rPr>
+          <w:lang w:val="pt-PT"/>
+        </w:rPr>
+        <w:t xml:space="preserve">por </w:t>
+      </w:r>
+      <w:proofErr w:type="spellStart"/>
+      <w:r>
+        <w:rPr>
+          <w:lang w:val="pt-PT"/>
+        </w:rPr>
+        <w:t>Oscar</w:t>
+      </w:r>
+      <w:proofErr w:type="spellEnd"/>
+      <w:r>
+        <w:rPr>
+          <w:lang w:val="pt-PT"/>
+        </w:rPr>
+        <w:t xml:space="preserve"> </w:t>
+      </w:r>
+      <w:proofErr w:type="spellStart"/>
+      <w:r>
+        <w:rPr>
+          <w:lang w:val="pt-PT"/>
+        </w:rPr>
+        <w:t>Wilde</w:t>
+      </w:r>
+      <w:proofErr w:type="spellEnd"/>
+      <w:r>
+        <w:rPr>
+          <w:lang w:val="pt-PT"/>
+        </w:rPr>
+        <w:t xml:space="preserve">. </w:t>
+      </w:r>
     </w:p>
     <w:sectPr>
       <w:pgSz w:w="12240" w:h="15840"/>
@@ -724,30 +1167,23 @@
       <w:pPr>
         <w:pStyle w:val="FootnoteText"/>
         <w:rPr>
-          <w:sz w:val="8"/>
-          <w:szCs w:val="8"/>
-          <w:lang w:val="pt-BR"/>
-        </w:rPr>
-      </w:pPr>
-      <w:r>
-        <w:rPr>
-          <w:rStyle w:val="FootnoteReference"/>
-        </w:rPr>
-        <w:footnoteRef/>
-      </w:r>
-      <w:r>
-        <w:rPr>
-          <w:lang w:val="pt-BR"/>
-        </w:rPr>
-        <w:t xml:space="preserve"> </w:t>
-      </w:r>
-      <w:r>
-        <w:rPr>
+          <w:rStyle w:val="SubtleEmphasis"/>
           <w:sz w:val="14"/>
           <w:szCs w:val="14"/>
           <w:lang w:val="pt-BR"/>
         </w:rPr>
-        <w:t>O ato é a divisão primária de uma obra dramática, como uma peç</w:t>
+      </w:pPr>
+      <w:r>
+        <w:rPr>
+          <w:rStyle w:val="FootnoteReference"/>
+        </w:rPr>
+        <w:footnoteRef/>
+      </w:r>
+      <w:r>
+        <w:rPr>
+          <w:lang w:val="pt-BR"/>
+        </w:rPr>
+        <w:t xml:space="preserve"> </w:t>
       </w:r>
       <w:r>
         <w:rPr>
@@ -755,7 +1191,7 @@
           <w:szCs w:val="14"/>
           <w:lang w:val="pt-BR"/>
         </w:rPr>
-        <w:t>a de teatro, um filme, uma ópera, etc.</w:t>
+        <w:t>O ato é a divisão primária de uma obra dramática, como uma peç</w:t>
       </w:r>
       <w:r>
         <w:rPr>
@@ -763,14 +1199,22 @@
           <w:szCs w:val="14"/>
           <w:lang w:val="pt-BR"/>
         </w:rPr>
+        <w:t>a de teatro, um filme, uma ópera, etc.</w:t>
+      </w:r>
+      <w:r>
+        <w:rPr>
+          <w:sz w:val="14"/>
+          <w:szCs w:val="14"/>
+          <w:lang w:val="pt-BR"/>
+        </w:rPr>
         <w:t xml:space="preserve">; é composto por elementos mais curtos, aos quais se dá o nome de cena. Os atos dividem uma peça da mesma forma que capítulos dividem um romance </w:t>
       </w:r>
       <w:sdt>
         <w:sdtPr>
           <w:rPr>
-            <w:sz w:val="8"/>
-            <w:szCs w:val="8"/>
-            <w:lang w:val="pt-BR"/>
+            <w:rStyle w:val="SubtleEmphasis"/>
+            <w:sz w:val="14"/>
+            <w:szCs w:val="14"/>
           </w:rPr>
           <w:tag w:val="MENDELEY_CITATION_v3_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"/>
           <w:id w:val="-118923293"/>
@@ -782,8 +1226,6 @@
           <w:r>
             <w:rPr>
               <w:rFonts w:eastAsia="Times New Roman"/>
-              <w:sz w:val="14"/>
-              <w:szCs w:val="14"/>
               <w:lang w:val="pt-BR"/>
             </w:rPr>
             <w:t>(</w:t>
@@ -793,8 +1235,6 @@
               <w:rFonts w:eastAsia="Times New Roman"/>
               <w:i/>
               <w:iCs/>
-              <w:sz w:val="14"/>
-              <w:szCs w:val="14"/>
               <w:lang w:val="pt-BR"/>
             </w:rPr>
             <w:t>Act (Drama) Definition and Examples - Poem Analysis</w:t>
@@ -802,14 +1242,113 @@
           <w:r>
             <w:rPr>
               <w:rFonts w:eastAsia="Times New Roman"/>
-              <w:sz w:val="14"/>
-              <w:szCs w:val="14"/>
               <w:lang w:val="pt-BR"/>
             </w:rPr>
             <w:t>, n.d.)</w:t>
           </w:r>
         </w:sdtContent>
       </w:sdt>
+    </w:p>
+  </w:footnote>
+  <w:footnote w:id="2">
+    <w:p>
+      <w:pPr>
+        <w:pStyle w:val="FootnoteText"/>
+        <w:rPr>
+          <w:lang w:val="pt-BR"/>
+        </w:rPr>
+      </w:pPr>
+      <w:r>
+        <w:rPr>
+          <w:rStyle w:val="FootnoteReference"/>
+        </w:rPr>
+        <w:footnoteRef/>
+      </w:r>
+      <w:r>
+        <w:rPr>
+          <w:lang w:val="pt-BR"/>
+        </w:rPr>
+        <w:t xml:space="preserve"> </w:t>
+      </w:r>
+      <w:r>
+        <w:rPr>
+          <w:i/>
+          <w:iCs/>
+          <w:lang w:val="pt-BR"/>
+        </w:rPr>
+        <w:t xml:space="preserve">The Catcher In The Rye </w:t>
+      </w:r>
+      <w:r>
+        <w:rPr>
+          <w:lang w:val="pt-BR"/>
+        </w:rPr>
+        <w:t>é um romance americano de J. D. Salinger</w:t>
+      </w:r>
+      <w:r>
+        <w:rPr>
+          <w:lang w:val="pt-BR"/>
+        </w:rPr>
+        <w:t xml:space="preserve"> contado do ponto de vista de Holden Caulfield, um jovem de 17 anos que acabara de ser expulso da escola; é frequentemente lido por adolescentes por abordar temas de angústia e alienação, aliada à crítica à superficialidade da sociedade </w:t>
+      </w:r>
+      <w:sdt>
+        <w:sdtPr>
+          <w:rPr>
+            <w:lang w:val="pt-BR"/>
+          </w:rPr>
+          <w:tag w:val="MENDELEY_CITATION_v3_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"/>
+          <w:id w:val="-489561496"/>
+          <w:placeholder>
+            <w:docPart w:val="DefaultPlaceholder_-1854013440"/>
+          </w:placeholder>
+        </w:sdtPr>
+        <w:sdtContent>
+          <w:r>
+            <w:rPr>
+              <w:rFonts w:eastAsia="Times New Roman"/>
+              <w:lang w:val="pt-BR"/>
+            </w:rPr>
+            <w:t>(</w:t>
+          </w:r>
+          <w:r>
+            <w:rPr>
+              <w:rFonts w:eastAsia="Times New Roman"/>
+              <w:i/>
+              <w:iCs/>
+              <w:lang w:val="pt-BR"/>
+            </w:rPr>
+            <w:t>The Catcher in the Rye - Wikipedia</w:t>
+          </w:r>
+          <w:r>
+            <w:rPr>
+              <w:rFonts w:eastAsia="Times New Roman"/>
+              <w:lang w:val="pt-BR"/>
+            </w:rPr>
+            <w:t xml:space="preserve">, n.d.; </w:t>
+          </w:r>
+          <w:r>
+            <w:rPr>
+              <w:rFonts w:eastAsia="Times New Roman"/>
+              <w:i/>
+              <w:iCs/>
+              <w:lang w:val="pt-BR"/>
+            </w:rPr>
+            <w:t>The Catcher In the Rye de J. D. Salinger - Livro - WOOK</w:t>
+          </w:r>
+          <w:r>
+            <w:rPr>
+              <w:rFonts w:eastAsia="Times New Roman"/>
+              <w:lang w:val="pt-BR"/>
+            </w:rPr>
+            <w:t>, n.d.)</w:t>
+          </w:r>
+        </w:sdtContent>
+      </w:sdt>
+      <w:r>
+        <w:rPr>
+          <w:lang w:val="pt-BR"/>
+        </w:rPr>
+        <w:t xml:space="preserve">. </w:t>
+      </w:r>
     </w:p>
   </w:footnote>
 </w:footnotes>
@@ -1447,6 +1986,18 @@
       <w:contextualSpacing/>
     </w:pPr>
   </w:style>
+  <w:style w:type="character" w:styleId="SubtleEmphasis">
+    <w:name w:val="Subtle Emphasis"/>
+    <w:basedOn w:val="DefaultParagraphFont"/>
+    <w:uiPriority w:val="19"/>
+    <w:qFormat/>
+    <w:rsid w:val="00546855"/>
+    <w:rPr>
+      <w:i/>
+      <w:iCs/>
+      <w:color w:val="404040" w:themeColor="text1" w:themeTint="BF"/>
+    </w:rPr>
+  </w:style>
 </w:styles>
 </file>
 
@@ -1562,8 +2113,8 @@
   </w:compat>
   <w:rsids>
     <w:rsidRoot w:val="0071685A"/>
+    <w:rsid w:val="003B143F"/>
     <w:rsid w:val="0071685A"/>
-    <w:rsid w:val="009A2129"/>
   </w:rsids>
   <m:mathPr>
     <m:mathFont m:val="Cambria Math"/>
@@ -2344,7 +2895,7 @@
     <we:reference id="wa104382081" version="1.55.1.0" store="wa104382081" storeType="OMEX"/>
   </we:alternateReferences>
   <we:properties>
-    <we:property name="MENDELEY_CITATIONS" value="[{&quot;citationID&quot;:&quot;MENDELEY_CITATION_c84fdf9c-36c3-499a-be7b-da5b1824735e&quot;,&quot;properties&quot;:{&quot;noteIndex&quot;:0},&quot;isEdited&quot;:false,&quot;manualOverride&quot;:{&quot;isManuallyOverridden&quot;:false,&quot;citeprocText&quot;:&quot;(&lt;i&gt;Act (Drama) Definition and Examples - Poem Analysis&lt;/i&gt;, n.d.)&quot;,&quot;manualOverrideText&quot;:&quot;&quot;},&quot;citationTag&quot;:&quot;MENDELEY_CITATION_v3_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&quot;,&quot;citationItems&quot;:[{&quot;id&quot;:&quot;11e4800d-94cc-3060-ab36-4b45da04cd18&quot;,&quot;itemData&quot;:{&quot;type&quot;:&quot;webpage&quot;,&quot;id&quot;:&quot;11e4800d-94cc-3060-ab36-4b45da04cd18&quot;,&quot;title&quot;:&quot;Act (drama) Definition and Examples - Poem Analysis&quot;,&quot;accessed&quot;:{&quot;date-parts&quot;:[[2023,9,6]]},&quot;URL&quot;:&quot;https://poemanalysis.com/definition/act/&quot;,&quot;container-title-short&quot;:&quot;&quot;},&quot;isTemporary&quot;:false}]}]"/>
+    <we:property name="MENDELEY_CITATIONS" value="[{&quot;citationID&quot;:&quot;MENDELEY_CITATION_b9497362-9584-4cb5-819c-eda7e98b8a4d&quot;,&quot;properties&quot;:{&quot;noteIndex&quot;:0},&quot;isEdited&quot;:false,&quot;manualOverride&quot;:{&quot;isManuallyOverridden&quot;:false,&quot;citeprocText&quot;:&quot;(Reagan et al., 2016)&quot;,&quot;manualOverrideText&quot;:&quot;&quot;},&quot;citationTag&quot;:&quot;MENDELEY_CITATION_v3_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&quot;,&quot;citationItems&quot;:[{&quot;id&quot;:&quot;b9cbc25f-cae3-310b-a0f9-b4a59001e9e6&quot;,&quot;itemData&quot;:{&quot;type&quot;:&quot;article-journal&quot;,&quot;id&quot;:&quot;b9cbc25f-cae3-310b-a0f9-b4a59001e9e6&quot;,&quot;title&quot;:&quot;The emotional arcs of stories are dominated by six basic shapes&quot;,&quot;author&quot;:[{&quot;family&quot;:&quot;Reagan&quot;,&quot;given&quot;:&quot;Andrew J.&quot;,&quot;parse-names&quot;:false,&quot;dropping-particle&quot;:&quot;&quot;,&quot;non-dropping-particle&quot;:&quot;&quot;},{&quot;family&quot;:&quot;Mitchell&quot;,&quot;given&quot;:&quot;Lewis&quot;,&quot;parse-names&quot;:false,&quot;dropping-particle&quot;:&quot;&quot;,&quot;non-dropping-particle&quot;:&quot;&quot;},{&quot;family&quot;:&quot;Kiley&quot;,&quot;given&quot;:&quot;Dilan&quot;,&quot;parse-names&quot;:false,&quot;dropping-particle&quot;:&quot;&quot;,&quot;non-dropping-particle&quot;:&quot;&quot;},{&quot;family&quot;:&quot;Danforth&quot;,&quot;given&quot;:&quot;Christopher M.&quot;,&quot;parse-names&quot;:false,&quot;dropping-particle&quot;:&quot;&quot;,&quot;non-dropping-particle&quot;:&quot;&quot;},{&quot;family&quot;:&quot;Dodds&quot;,&quot;given&quot;:&quot;Peter Sheridan&quot;,&quot;parse-names&quot;:false,&quot;dropping-particle&quot;:&quot;&quot;,&quot;non-dropping-particle&quot;:&quot;&quot;}],&quot;container-title&quot;:&quot;EPJ Data Science&quot;,&quot;container-title-short&quot;:&quot;EPJ Data Sci&quot;,&quot;DOI&quot;:&quot;10.1140/epjds/s13688-016-0093-1&quot;,&quot;ISSN&quot;:&quot;21931127&quot;,&quot;issued&quot;:{&quot;date-parts&quot;:[[2016,12,1]]},&quot;abstract&quot;:&quot;Advances in computing power, natural language processing, and digitization of text now make it possible to study a culture’s evolution through its texts using a ‘big data’ lens. Our ability to communicate relies in part upon a shared emotional experience, with stories often following distinct emotional trajectories and forming patterns that are meaningful to us. Here, by classifying the emotional arcs for a filtered subset of 1,327 stories from Project Gutenberg’s fiction collection, we find a set of six core emotional arcs which form the essential building blocks of complex emotional trajectories. We strengthen our findings by separately applying matrix decomposition, supervised learning, and unsupervised learning. For each of these six core emotional arcs, we examine the closest characteristic stories in publication today and find that particular emotional arcs enjoy greater success, as measured by downloads.&quot;,&quot;publisher&quot;:&quot;SpringerOpen&quot;,&quot;issue&quot;:&quot;1&quot;,&quot;volume&quot;:&quot;5&quot;},&quot;isTemporary&quot;:false}]},{&quot;citationID&quot;:&quot;MENDELEY_CITATION_0c5e8c06-866c-4093-b299-3e8039a07c92&quot;,&quot;properties&quot;:{&quot;noteIndex&quot;:0},&quot;isEdited&quot;:false,&quot;manualOverride&quot;:{&quot;isManuallyOverridden&quot;:false,&quot;citeprocText&quot;:&quot;(&lt;i&gt;How to Shape a Story: The 6 Types of Story Arcs for Powerful Narratives&lt;/i&gt;, n.d.)&quot;,&quot;manualOverrideText&quot;:&quot;&quot;},&quot;citationTag&quot;:&quot;MENDELEY_CITATION_v3_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&quot;,&quot;citationItems&quot;:[{&quot;id&quot;:&quot;d0f61a47-b7aa-3b03-a46b-58aea6189fbf&quot;,&quot;itemData&quot;:{&quot;type&quot;:&quot;webpage&quot;,&quot;id&quot;:&quot;d0f61a47-b7aa-3b03-a46b-58aea6189fbf&quot;,&quot;title&quot;:&quot;How to Shape a Story: The 6 Types of Story Arcs for Powerful Narratives&quot;,&quot;accessed&quot;:{&quot;date-parts&quot;:[[2023,9,7]]},&quot;URL&quot;:&quot;https://thewritepractice.com/story-arcs/&quot;,&quot;container-title-short&quot;:&quot;&quot;},&quot;isTemporary&quot;:false}]},{&quot;citationID&quot;:&quot;MENDELEY_CITATION_c84fdf9c-36c3-499a-be7b-da5b1824735e&quot;,&quot;properties&quot;:{&quot;noteIndex&quot;:0},&quot;isEdited&quot;:false,&quot;manualOverride&quot;:{&quot;isManuallyOverridden&quot;:false,&quot;citeprocText&quot;:&quot;(&lt;i&gt;Act (Drama) Definition and Examples - Poem Analysis&lt;/i&gt;, n.d.)&quot;,&quot;manualOverrideText&quot;:&quot;&quot;},&quot;citationTag&quot;:&quot;MENDELEY_CITATION_v3_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&quot;,&quot;citationItems&quot;:[{&quot;id&quot;:&quot;11e4800d-94cc-3060-ab36-4b45da04cd18&quot;,&quot;itemData&quot;:{&quot;type&quot;:&quot;webpage&quot;,&quot;id&quot;:&quot;11e4800d-94cc-3060-ab36-4b45da04cd18&quot;,&quot;title&quot;:&quot;Act (drama) Definition and Examples - Poem Analysis&quot;,&quot;accessed&quot;:{&quot;date-parts&quot;:[[2023,9,6]]},&quot;URL&quot;:&quot;https://poemanalysis.com/definition/act/&quot;,&quot;container-title-short&quot;:&quot;&quot;},&quot;isTemporary&quot;:false}]},{&quot;citationID&quot;:&quot;MENDELEY_CITATION_fa143c2c-ce7f-4539-9a0e-e2062777af0c&quot;,&quot;properties&quot;:{&quot;noteIndex&quot;:0},&quot;isEdited&quot;:false,&quot;manualOverride&quot;:{&quot;isManuallyOverridden&quot;:false,&quot;citeprocText&quot;:&quot;(&lt;i&gt;The Catcher in the Rye - Wikipedia&lt;/i&gt;, n.d.; &lt;i&gt;The Catcher In the Rye de J. D. Salinger - Livro - WOOK&lt;/i&gt;, n.d.)&quot;,&quot;manualOverrideText&quot;:&quot;&quot;},&quot;citationTag&quot;:&quot;MENDELEY_CITATION_v3_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&quot;,&quot;citationItems&quot;:[{&quot;id&quot;:&quot;bea4ffec-5a56-3739-b43b-de31d972e10e&quot;,&quot;itemData&quot;:{&quot;type&quot;:&quot;webpage&quot;,&quot;id&quot;:&quot;bea4ffec-5a56-3739-b43b-de31d972e10e&quot;,&quot;title&quot;:&quot;The Catcher in the Rye - Wikipedia&quot;,&quot;accessed&quot;:{&quot;date-parts&quot;:[[2023,9,7]]},&quot;URL&quot;:&quot;https://en.wikipedia.org/wiki/The_Catcher_in_the_Rye&quot;,&quot;container-title-short&quot;:&quot;&quot;},&quot;isTemporary&quot;:false},{&quot;id&quot;:&quot;0f748ae2-ebe1-389f-a0c7-447627975e4a&quot;,&quot;itemData&quot;:{&quot;type&quot;:&quot;webpage&quot;,&quot;id&quot;:&quot;0f748ae2-ebe1-389f-a0c7-447627975e4a&quot;,&quot;title&quot;:&quot;The Catcher In the Rye de J. D. Salinger - Livro - WOOK&quot;,&quot;accessed&quot;:{&quot;date-parts&quot;:[[2023,9,7]]},&quot;URL&quot;:&quot;https://www.wook.pt/livro/the-catcher-in-the-rye-j-d-salinger/22874624&quot;,&quot;container-title-short&quot;:&quot;&quot;},&quot;isTemporary&quot;:false}]}]"/>
     <we:property name="MENDELEY_CITATIONS_STYLE" value="{&quot;id&quot;:&quot;https://www.zotero.org/styles/apa&quot;,&quot;title&quot;:&quot;American Psychological Association 7th edition&quot;,&quot;format&quot;:&quot;author-date&quot;,&quot;defaultLocale&quot;:null,&quot;isLocaleCodeValid&quot;:true}"/>
   </we:properties>
   <we:bindings/>

</xml_diff>